<commit_message>
Add design documents for Required Routes and User Registration & Authentication Routes and Controllers, and document backend code
</commit_message>
<xml_diff>
--- a/DOCUMENTATION/DESIGN/Tech Stack Plan.docx
+++ b/DOCUMENTATION/DESIGN/Tech Stack Plan.docx
@@ -190,6 +190,85 @@
           <w:bCs/>
         </w:rPr>
         <w:t>Passport.js: For user authentication and authorization.</w:t>
+      </w:r>
+      <w:r>
+        <w:rPr>
+          <w:b/>
+          <w:bCs/>
+        </w:rPr>
+        <w:t xml:space="preserve"> (I will start </w:t>
+      </w:r>
+      <w:r>
+        <w:rPr>
+          <w:b/>
+          <w:bCs/>
+        </w:rPr>
+        <w:t>with</w:t>
+      </w:r>
+      <w:r>
+        <w:rPr>
+          <w:b/>
+          <w:bCs/>
+        </w:rPr>
+        <w:t xml:space="preserve"> </w:t>
+      </w:r>
+      <w:proofErr w:type="spellStart"/>
+      <w:r>
+        <w:rPr>
+          <w:b/>
+          <w:bCs/>
+        </w:rPr>
+        <w:t>bcrypt</w:t>
+      </w:r>
+      <w:proofErr w:type="spellEnd"/>
+      <w:r>
+        <w:rPr>
+          <w:b/>
+          <w:bCs/>
+        </w:rPr>
+        <w:t>, so I</w:t>
+      </w:r>
+      <w:r>
+        <w:rPr>
+          <w:b/>
+          <w:bCs/>
+        </w:rPr>
+        <w:t xml:space="preserve"> probably</w:t>
+      </w:r>
+      <w:r>
+        <w:rPr>
+          <w:b/>
+          <w:bCs/>
+        </w:rPr>
+        <w:t xml:space="preserve"> </w:t>
+      </w:r>
+      <w:r>
+        <w:rPr>
+          <w:b/>
+          <w:bCs/>
+        </w:rPr>
+        <w:t>won’t</w:t>
+      </w:r>
+      <w:r>
+        <w:rPr>
+          <w:b/>
+          <w:bCs/>
+        </w:rPr>
+        <w:t xml:space="preserve"> need </w:t>
+      </w:r>
+      <w:r>
+        <w:rPr>
+          <w:b/>
+          <w:bCs/>
+        </w:rPr>
+        <w:t>P</w:t>
+      </w:r>
+      <w:r>
+        <w:rPr>
+          <w:b/>
+          <w:bCs/>
+        </w:rPr>
+        <w:t>assport.js)</w:t>
       </w:r>
     </w:p>
     <w:p>
@@ -1293,6 +1372,7 @@
   <w:style w:type="character" w:default="1" w:styleId="DefaultParagraphFont">
     <w:name w:val="Default Paragraph Font"/>
     <w:uiPriority w:val="1"/>
+    <w:semiHidden/>
     <w:unhideWhenUsed/>
   </w:style>
   <w:style w:type="table" w:default="1" w:styleId="TableNormal">

</xml_diff>